<commit_message>
update Đối tác + Khách hàng
done phần Khoa
</commit_message>
<xml_diff>
--- a/BAOCAO/BaoCaoMau_2.docx
+++ b/BAOCAO/BaoCaoMau_2.docx
@@ -4883,6 +4883,7 @@
         </w:numPr>
       </w:pPr>
       <w:r>
+        <w:lastRenderedPageBreak/>
         <w:t>Thiết kế giao diện chức năng</w:t>
       </w:r>
     </w:p>
@@ -4895,48 +4896,483 @@
         </w:numPr>
       </w:pPr>
       <w:r>
-        <w:t>Chức năng. ….</w:t>
+        <w:t>Chức năng</w:t>
+      </w:r>
+      <w:r>
+        <w:t>:</w:t>
+      </w:r>
+      <w:r>
+        <w:t xml:space="preserve"> </w:t>
+      </w:r>
+      <w:r>
+        <w:t xml:space="preserve">Đăng ký </w:t>
+      </w:r>
+      <w:r>
+        <w:t>(Đối tác)</w:t>
       </w:r>
     </w:p>
     <w:p>
-      <w:pPr>
-        <w:ind w:left="720"/>
-        <w:jc w:val="both"/>
+      <w:r>
         <w:rPr>
-          <w:rFonts w:asciiTheme="majorHAnsi" w:hAnsiTheme="majorHAnsi"/>
-          <w:i/>
-          <w:sz w:val="26"/>
-          <w:szCs w:val="26"/>
+          <w:noProof/>
         </w:rPr>
-      </w:pPr>
+        <w:drawing>
+          <wp:inline distT="0" distB="0" distL="0" distR="0" wp14:anchorId="7F4A9418" wp14:editId="3C6B3F9B">
+            <wp:extent cx="8379725" cy="5106864"/>
+            <wp:effectExtent l="0" t="0" r="2540" b="0"/>
+            <wp:docPr id="1" name="Picture 1" descr="Graphical user interface&#10;&#10;Description automatically generated"/>
+            <wp:cNvGraphicFramePr>
+              <a:graphicFrameLocks xmlns:a="http://schemas.openxmlformats.org/drawingml/2006/main" noChangeAspect="1"/>
+            </wp:cNvGraphicFramePr>
+            <a:graphic xmlns:a="http://schemas.openxmlformats.org/drawingml/2006/main">
+              <a:graphicData uri="http://schemas.openxmlformats.org/drawingml/2006/picture">
+                <pic:pic xmlns:pic="http://schemas.openxmlformats.org/drawingml/2006/picture">
+                  <pic:nvPicPr>
+                    <pic:cNvPr id="1" name="Picture 1" descr="Graphical user interface&#10;&#10;Description automatically generated"/>
+                    <pic:cNvPicPr/>
+                  </pic:nvPicPr>
+                  <pic:blipFill>
+                    <a:blip r:embed="rId11">
+                      <a:extLst>
+                        <a:ext uri="{28A0092B-C50C-407E-A947-70E740481C1C}">
+                          <a14:useLocalDpi xmlns:a14="http://schemas.microsoft.com/office/drawing/2010/main" val="0"/>
+                        </a:ext>
+                      </a:extLst>
+                    </a:blip>
+                    <a:stretch>
+                      <a:fillRect/>
+                    </a:stretch>
+                  </pic:blipFill>
+                  <pic:spPr>
+                    <a:xfrm>
+                      <a:off x="0" y="0"/>
+                      <a:ext cx="8380549" cy="5107366"/>
+                    </a:xfrm>
+                    <a:prstGeom prst="rect">
+                      <a:avLst/>
+                    </a:prstGeom>
+                  </pic:spPr>
+                </pic:pic>
+              </a:graphicData>
+            </a:graphic>
+          </wp:inline>
+        </w:drawing>
+      </w:r>
     </w:p>
     <w:p>
       <w:pPr>
-        <w:ind w:left="720"/>
-        <w:jc w:val="both"/>
-        <w:rPr>
-          <w:rFonts w:asciiTheme="majorHAnsi" w:hAnsiTheme="majorHAnsi"/>
-          <w:i/>
-          <w:sz w:val="26"/>
-          <w:szCs w:val="26"/>
-        </w:rPr>
-      </w:pPr>
+        <w:pStyle w:val="Heading2"/>
+        <w:numPr>
+          <w:ilvl w:val="0"/>
+          <w:numId w:val="21"/>
+        </w:numPr>
+      </w:pPr>
+      <w:r>
+        <w:lastRenderedPageBreak/>
+        <w:t xml:space="preserve">Chức năng: Lập hợp đồng </w:t>
+      </w:r>
+      <w:r>
+        <w:t>(Đối tác)</w:t>
+      </w:r>
     </w:p>
     <w:p>
-      <w:pPr>
-        <w:pStyle w:val="Heading1"/>
-        <w:jc w:val="center"/>
+      <w:r>
+        <w:drawing>
+          <wp:inline distT="0" distB="0" distL="0" distR="0" wp14:anchorId="7AA7254C" wp14:editId="51E2FCEF">
+            <wp:extent cx="8860790" cy="4824095"/>
+            <wp:effectExtent l="0" t="0" r="0" b="0"/>
+            <wp:docPr id="2" name="Picture 2" descr="Text&#10;&#10;Description automatically generated"/>
+            <wp:cNvGraphicFramePr>
+              <a:graphicFrameLocks xmlns:a="http://schemas.openxmlformats.org/drawingml/2006/main" noChangeAspect="1"/>
+            </wp:cNvGraphicFramePr>
+            <a:graphic xmlns:a="http://schemas.openxmlformats.org/drawingml/2006/main">
+              <a:graphicData uri="http://schemas.openxmlformats.org/drawingml/2006/picture">
+                <pic:pic xmlns:pic="http://schemas.openxmlformats.org/drawingml/2006/picture">
+                  <pic:nvPicPr>
+                    <pic:cNvPr id="2" name="Picture 2" descr="Text&#10;&#10;Description automatically generated"/>
+                    <pic:cNvPicPr/>
+                  </pic:nvPicPr>
+                  <pic:blipFill>
+                    <a:blip r:embed="rId12">
+                      <a:extLst>
+                        <a:ext uri="{28A0092B-C50C-407E-A947-70E740481C1C}">
+                          <a14:useLocalDpi xmlns:a14="http://schemas.microsoft.com/office/drawing/2010/main" val="0"/>
+                        </a:ext>
+                      </a:extLst>
+                    </a:blip>
+                    <a:stretch>
+                      <a:fillRect/>
+                    </a:stretch>
+                  </pic:blipFill>
+                  <pic:spPr>
+                    <a:xfrm>
+                      <a:off x="0" y="0"/>
+                      <a:ext cx="8860790" cy="4824095"/>
+                    </a:xfrm>
+                    <a:prstGeom prst="rect">
+                      <a:avLst/>
+                    </a:prstGeom>
+                  </pic:spPr>
+                </pic:pic>
+              </a:graphicData>
+            </a:graphic>
+          </wp:inline>
+        </w:drawing>
+      </w:r>
+    </w:p>
+    <w:p/>
+    <w:p>
+      <w:pPr>
+        <w:pStyle w:val="Heading2"/>
+        <w:numPr>
+          <w:ilvl w:val="0"/>
+          <w:numId w:val="21"/>
+        </w:numPr>
+      </w:pPr>
+      <w:r>
+        <w:lastRenderedPageBreak/>
+        <w:t xml:space="preserve">Chức năng: </w:t>
+      </w:r>
+      <w:r>
+        <w:t>Quản lý sản phẩm và chi nhánh</w:t>
+      </w:r>
+      <w:r>
+        <w:t xml:space="preserve"> </w:t>
+      </w:r>
+      <w:r>
+        <w:t>(Đối tác)</w:t>
+      </w:r>
+    </w:p>
+    <w:p>
+      <w:r>
         <w:rPr>
-          <w:sz w:val="28"/>
-          <w:szCs w:val="28"/>
+          <w:noProof/>
         </w:rPr>
-      </w:pPr>
+        <w:drawing>
+          <wp:inline distT="0" distB="0" distL="0" distR="0" wp14:anchorId="2A307F8B" wp14:editId="4CD57B12">
+            <wp:extent cx="9172863" cy="5418161"/>
+            <wp:effectExtent l="0" t="0" r="0" b="0"/>
+            <wp:docPr id="3" name="Picture 3" descr="Table&#10;&#10;Description automatically generated"/>
+            <wp:cNvGraphicFramePr>
+              <a:graphicFrameLocks xmlns:a="http://schemas.openxmlformats.org/drawingml/2006/main" noChangeAspect="1"/>
+            </wp:cNvGraphicFramePr>
+            <a:graphic xmlns:a="http://schemas.openxmlformats.org/drawingml/2006/main">
+              <a:graphicData uri="http://schemas.openxmlformats.org/drawingml/2006/picture">
+                <pic:pic xmlns:pic="http://schemas.openxmlformats.org/drawingml/2006/picture">
+                  <pic:nvPicPr>
+                    <pic:cNvPr id="3" name="Picture 3" descr="Table&#10;&#10;Description automatically generated"/>
+                    <pic:cNvPicPr/>
+                  </pic:nvPicPr>
+                  <pic:blipFill>
+                    <a:blip r:embed="rId13">
+                      <a:extLst>
+                        <a:ext uri="{28A0092B-C50C-407E-A947-70E740481C1C}">
+                          <a14:useLocalDpi xmlns:a14="http://schemas.microsoft.com/office/drawing/2010/main" val="0"/>
+                        </a:ext>
+                      </a:extLst>
+                    </a:blip>
+                    <a:stretch>
+                      <a:fillRect/>
+                    </a:stretch>
+                  </pic:blipFill>
+                  <pic:spPr>
+                    <a:xfrm>
+                      <a:off x="0" y="0"/>
+                      <a:ext cx="9189010" cy="5427699"/>
+                    </a:xfrm>
+                    <a:prstGeom prst="rect">
+                      <a:avLst/>
+                    </a:prstGeom>
+                  </pic:spPr>
+                </pic:pic>
+              </a:graphicData>
+            </a:graphic>
+          </wp:inline>
+        </w:drawing>
+      </w:r>
+    </w:p>
+    <w:p>
+      <w:pPr>
+        <w:pStyle w:val="Heading2"/>
+        <w:numPr>
+          <w:ilvl w:val="0"/>
+          <w:numId w:val="21"/>
+        </w:numPr>
+      </w:pPr>
+      <w:r>
+        <w:lastRenderedPageBreak/>
+        <w:t xml:space="preserve">Chức năng: </w:t>
+      </w:r>
+      <w:r>
+        <w:t>Theo dõi đơn hàng</w:t>
+      </w:r>
+      <w:r>
+        <w:t xml:space="preserve"> </w:t>
+      </w:r>
+      <w:r>
+        <w:t>(Đối tác)</w:t>
+      </w:r>
+    </w:p>
+    <w:p>
+      <w:r>
+        <w:rPr>
+          <w:noProof/>
+        </w:rPr>
+        <w:drawing>
+          <wp:inline distT="0" distB="0" distL="0" distR="0" wp14:anchorId="2AAD2BBC" wp14:editId="3F64A0E7">
+            <wp:extent cx="8860790" cy="5233035"/>
+            <wp:effectExtent l="0" t="0" r="0" b="5715"/>
+            <wp:docPr id="4" name="Picture 4" descr="Table&#10;&#10;Description automatically generated with medium confidence"/>
+            <wp:cNvGraphicFramePr>
+              <a:graphicFrameLocks xmlns:a="http://schemas.openxmlformats.org/drawingml/2006/main" noChangeAspect="1"/>
+            </wp:cNvGraphicFramePr>
+            <a:graphic xmlns:a="http://schemas.openxmlformats.org/drawingml/2006/main">
+              <a:graphicData uri="http://schemas.openxmlformats.org/drawingml/2006/picture">
+                <pic:pic xmlns:pic="http://schemas.openxmlformats.org/drawingml/2006/picture">
+                  <pic:nvPicPr>
+                    <pic:cNvPr id="4" name="Picture 4" descr="Table&#10;&#10;Description automatically generated with medium confidence"/>
+                    <pic:cNvPicPr/>
+                  </pic:nvPicPr>
+                  <pic:blipFill>
+                    <a:blip r:embed="rId14">
+                      <a:extLst>
+                        <a:ext uri="{28A0092B-C50C-407E-A947-70E740481C1C}">
+                          <a14:useLocalDpi xmlns:a14="http://schemas.microsoft.com/office/drawing/2010/main" val="0"/>
+                        </a:ext>
+                      </a:extLst>
+                    </a:blip>
+                    <a:stretch>
+                      <a:fillRect/>
+                    </a:stretch>
+                  </pic:blipFill>
+                  <pic:spPr>
+                    <a:xfrm>
+                      <a:off x="0" y="0"/>
+                      <a:ext cx="8860790" cy="5233035"/>
+                    </a:xfrm>
+                    <a:prstGeom prst="rect">
+                      <a:avLst/>
+                    </a:prstGeom>
+                  </pic:spPr>
+                </pic:pic>
+              </a:graphicData>
+            </a:graphic>
+          </wp:inline>
+        </w:drawing>
+      </w:r>
+    </w:p>
+    <w:p>
+      <w:pPr>
+        <w:pStyle w:val="Heading2"/>
+        <w:numPr>
+          <w:ilvl w:val="0"/>
+          <w:numId w:val="21"/>
+        </w:numPr>
+      </w:pPr>
+      <w:r>
+        <w:lastRenderedPageBreak/>
+        <w:t xml:space="preserve">Chức năng: </w:t>
+      </w:r>
+      <w:r>
+        <w:t>Đăng ký</w:t>
+      </w:r>
+      <w:r>
+        <w:t xml:space="preserve"> (</w:t>
+      </w:r>
+      <w:r>
+        <w:t>Khách hàng</w:t>
+      </w:r>
+      <w:r>
+        <w:t>)</w:t>
+      </w:r>
+    </w:p>
+    <w:p>
+      <w:r>
+        <w:rPr>
+          <w:noProof/>
+        </w:rPr>
+        <w:drawing>
+          <wp:inline distT="0" distB="0" distL="0" distR="0" wp14:anchorId="37BD44B9" wp14:editId="44A064AD">
+            <wp:extent cx="8860790" cy="5331460"/>
+            <wp:effectExtent l="0" t="0" r="0" b="2540"/>
+            <wp:docPr id="5" name="Picture 5" descr="Graphical user interface, application&#10;&#10;Description automatically generated"/>
+            <wp:cNvGraphicFramePr>
+              <a:graphicFrameLocks xmlns:a="http://schemas.openxmlformats.org/drawingml/2006/main" noChangeAspect="1"/>
+            </wp:cNvGraphicFramePr>
+            <a:graphic xmlns:a="http://schemas.openxmlformats.org/drawingml/2006/main">
+              <a:graphicData uri="http://schemas.openxmlformats.org/drawingml/2006/picture">
+                <pic:pic xmlns:pic="http://schemas.openxmlformats.org/drawingml/2006/picture">
+                  <pic:nvPicPr>
+                    <pic:cNvPr id="5" name="Picture 5" descr="Graphical user interface, application&#10;&#10;Description automatically generated"/>
+                    <pic:cNvPicPr/>
+                  </pic:nvPicPr>
+                  <pic:blipFill>
+                    <a:blip r:embed="rId15">
+                      <a:extLst>
+                        <a:ext uri="{28A0092B-C50C-407E-A947-70E740481C1C}">
+                          <a14:useLocalDpi xmlns:a14="http://schemas.microsoft.com/office/drawing/2010/main" val="0"/>
+                        </a:ext>
+                      </a:extLst>
+                    </a:blip>
+                    <a:stretch>
+                      <a:fillRect/>
+                    </a:stretch>
+                  </pic:blipFill>
+                  <pic:spPr>
+                    <a:xfrm>
+                      <a:off x="0" y="0"/>
+                      <a:ext cx="8860790" cy="5331460"/>
+                    </a:xfrm>
+                    <a:prstGeom prst="rect">
+                      <a:avLst/>
+                    </a:prstGeom>
+                  </pic:spPr>
+                </pic:pic>
+              </a:graphicData>
+            </a:graphic>
+          </wp:inline>
+        </w:drawing>
+      </w:r>
+    </w:p>
+    <w:p>
+      <w:pPr>
+        <w:pStyle w:val="Heading2"/>
+        <w:numPr>
+          <w:ilvl w:val="0"/>
+          <w:numId w:val="21"/>
+        </w:numPr>
+      </w:pPr>
+      <w:r>
+        <w:lastRenderedPageBreak/>
+        <w:t xml:space="preserve">Chức năng: </w:t>
+      </w:r>
+      <w:r>
+        <w:t>Đặt hàng</w:t>
+      </w:r>
+      <w:r>
+        <w:t xml:space="preserve"> (Khách hàng)</w:t>
+      </w:r>
+    </w:p>
+    <w:p>
+      <w:r>
+        <w:rPr>
+          <w:noProof/>
+        </w:rPr>
+        <w:drawing>
+          <wp:inline distT="0" distB="0" distL="0" distR="0" wp14:anchorId="056506F9" wp14:editId="5C347870">
+            <wp:extent cx="8860790" cy="5233035"/>
+            <wp:effectExtent l="0" t="0" r="0" b="5715"/>
+            <wp:docPr id="7" name="Picture 7" descr="Graphical user interface, table&#10;&#10;Description automatically generated"/>
+            <wp:cNvGraphicFramePr>
+              <a:graphicFrameLocks xmlns:a="http://schemas.openxmlformats.org/drawingml/2006/main" noChangeAspect="1"/>
+            </wp:cNvGraphicFramePr>
+            <a:graphic xmlns:a="http://schemas.openxmlformats.org/drawingml/2006/main">
+              <a:graphicData uri="http://schemas.openxmlformats.org/drawingml/2006/picture">
+                <pic:pic xmlns:pic="http://schemas.openxmlformats.org/drawingml/2006/picture">
+                  <pic:nvPicPr>
+                    <pic:cNvPr id="7" name="Picture 7" descr="Graphical user interface, table&#10;&#10;Description automatically generated"/>
+                    <pic:cNvPicPr/>
+                  </pic:nvPicPr>
+                  <pic:blipFill>
+                    <a:blip r:embed="rId16">
+                      <a:extLst>
+                        <a:ext uri="{28A0092B-C50C-407E-A947-70E740481C1C}">
+                          <a14:useLocalDpi xmlns:a14="http://schemas.microsoft.com/office/drawing/2010/main" val="0"/>
+                        </a:ext>
+                      </a:extLst>
+                    </a:blip>
+                    <a:stretch>
+                      <a:fillRect/>
+                    </a:stretch>
+                  </pic:blipFill>
+                  <pic:spPr>
+                    <a:xfrm>
+                      <a:off x="0" y="0"/>
+                      <a:ext cx="8860790" cy="5233035"/>
+                    </a:xfrm>
+                    <a:prstGeom prst="rect">
+                      <a:avLst/>
+                    </a:prstGeom>
+                  </pic:spPr>
+                </pic:pic>
+              </a:graphicData>
+            </a:graphic>
+          </wp:inline>
+        </w:drawing>
+      </w:r>
+    </w:p>
+    <w:p>
+      <w:pPr>
+        <w:pStyle w:val="Heading2"/>
+        <w:numPr>
+          <w:ilvl w:val="0"/>
+          <w:numId w:val="21"/>
+        </w:numPr>
+      </w:pPr>
+      <w:r>
+        <w:lastRenderedPageBreak/>
+        <w:t xml:space="preserve">Chức năng: </w:t>
+      </w:r>
+      <w:r>
+        <w:t>Theo dõi đơn hàng</w:t>
+      </w:r>
+      <w:r>
+        <w:t xml:space="preserve"> (Khách hàng)</w:t>
+      </w:r>
+    </w:p>
+    <w:p>
+      <w:r>
+        <w:rPr>
+          <w:noProof/>
+        </w:rPr>
+        <w:drawing>
+          <wp:inline distT="0" distB="0" distL="0" distR="0" wp14:anchorId="440AB8B6" wp14:editId="7FDB85F8">
+            <wp:extent cx="8860790" cy="5233035"/>
+            <wp:effectExtent l="0" t="0" r="0" b="5715"/>
+            <wp:docPr id="8" name="Picture 8" descr="Graphical user interface, application, table&#10;&#10;Description automatically generated"/>
+            <wp:cNvGraphicFramePr>
+              <a:graphicFrameLocks xmlns:a="http://schemas.openxmlformats.org/drawingml/2006/main" noChangeAspect="1"/>
+            </wp:cNvGraphicFramePr>
+            <a:graphic xmlns:a="http://schemas.openxmlformats.org/drawingml/2006/main">
+              <a:graphicData uri="http://schemas.openxmlformats.org/drawingml/2006/picture">
+                <pic:pic xmlns:pic="http://schemas.openxmlformats.org/drawingml/2006/picture">
+                  <pic:nvPicPr>
+                    <pic:cNvPr id="8" name="Picture 8" descr="Graphical user interface, application, table&#10;&#10;Description automatically generated"/>
+                    <pic:cNvPicPr/>
+                  </pic:nvPicPr>
+                  <pic:blipFill>
+                    <a:blip r:embed="rId17">
+                      <a:extLst>
+                        <a:ext uri="{28A0092B-C50C-407E-A947-70E740481C1C}">
+                          <a14:useLocalDpi xmlns:a14="http://schemas.microsoft.com/office/drawing/2010/main" val="0"/>
+                        </a:ext>
+                      </a:extLst>
+                    </a:blip>
+                    <a:stretch>
+                      <a:fillRect/>
+                    </a:stretch>
+                  </pic:blipFill>
+                  <pic:spPr>
+                    <a:xfrm>
+                      <a:off x="0" y="0"/>
+                      <a:ext cx="8860790" cy="5233035"/>
+                    </a:xfrm>
+                    <a:prstGeom prst="rect">
+                      <a:avLst/>
+                    </a:prstGeom>
+                  </pic:spPr>
+                </pic:pic>
+              </a:graphicData>
+            </a:graphic>
+          </wp:inline>
+        </w:drawing>
+      </w:r>
     </w:p>
     <w:sectPr>
-      <w:headerReference w:type="even" r:id="rId11"/>
-      <w:headerReference w:type="default" r:id="rId12"/>
-      <w:footerReference w:type="even" r:id="rId13"/>
-      <w:footerReference w:type="default" r:id="rId14"/>
+      <w:headerReference w:type="even" r:id="rId18"/>
+      <w:headerReference w:type="default" r:id="rId19"/>
+      <w:footerReference w:type="even" r:id="rId20"/>
+      <w:footerReference w:type="default" r:id="rId21"/>
       <w:pgSz w:w="16834" w:h="11909" w:orient="landscape" w:code="9"/>
       <w:pgMar w:top="1440" w:right="1440" w:bottom="1440" w:left="1440" w:header="720" w:footer="720" w:gutter="0"/>
       <w:cols w:space="720"/>
@@ -5900,6 +6336,95 @@
     </w:lvl>
   </w:abstractNum>
   <w:abstractNum w:abstractNumId="1" w15:restartNumberingAfterBreak="0">
+    <w:nsid w:val="04F00A74"/>
+    <w:multiLevelType w:val="hybridMultilevel"/>
+    <w:tmpl w:val="61046624"/>
+    <w:lvl w:ilvl="0" w:tplc="FFFFFFFF">
+      <w:start w:val="1"/>
+      <w:numFmt w:val="decimal"/>
+      <w:lvlText w:val="%1."/>
+      <w:lvlJc w:val="left"/>
+      <w:pPr>
+        <w:ind w:left="1080" w:hanging="360"/>
+      </w:pPr>
+      <w:rPr>
+        <w:rFonts w:hint="default"/>
+      </w:rPr>
+    </w:lvl>
+    <w:lvl w:ilvl="1" w:tplc="FFFFFFFF" w:tentative="1">
+      <w:start w:val="1"/>
+      <w:numFmt w:val="lowerLetter"/>
+      <w:lvlText w:val="%2."/>
+      <w:lvlJc w:val="left"/>
+      <w:pPr>
+        <w:ind w:left="1800" w:hanging="360"/>
+      </w:pPr>
+    </w:lvl>
+    <w:lvl w:ilvl="2" w:tplc="FFFFFFFF" w:tentative="1">
+      <w:start w:val="1"/>
+      <w:numFmt w:val="lowerRoman"/>
+      <w:lvlText w:val="%3."/>
+      <w:lvlJc w:val="right"/>
+      <w:pPr>
+        <w:ind w:left="2520" w:hanging="180"/>
+      </w:pPr>
+    </w:lvl>
+    <w:lvl w:ilvl="3" w:tplc="FFFFFFFF" w:tentative="1">
+      <w:start w:val="1"/>
+      <w:numFmt w:val="decimal"/>
+      <w:lvlText w:val="%4."/>
+      <w:lvlJc w:val="left"/>
+      <w:pPr>
+        <w:ind w:left="3240" w:hanging="360"/>
+      </w:pPr>
+    </w:lvl>
+    <w:lvl w:ilvl="4" w:tplc="FFFFFFFF" w:tentative="1">
+      <w:start w:val="1"/>
+      <w:numFmt w:val="lowerLetter"/>
+      <w:lvlText w:val="%5."/>
+      <w:lvlJc w:val="left"/>
+      <w:pPr>
+        <w:ind w:left="3960" w:hanging="360"/>
+      </w:pPr>
+    </w:lvl>
+    <w:lvl w:ilvl="5" w:tplc="FFFFFFFF" w:tentative="1">
+      <w:start w:val="1"/>
+      <w:numFmt w:val="lowerRoman"/>
+      <w:lvlText w:val="%6."/>
+      <w:lvlJc w:val="right"/>
+      <w:pPr>
+        <w:ind w:left="4680" w:hanging="180"/>
+      </w:pPr>
+    </w:lvl>
+    <w:lvl w:ilvl="6" w:tplc="FFFFFFFF" w:tentative="1">
+      <w:start w:val="1"/>
+      <w:numFmt w:val="decimal"/>
+      <w:lvlText w:val="%7."/>
+      <w:lvlJc w:val="left"/>
+      <w:pPr>
+        <w:ind w:left="5400" w:hanging="360"/>
+      </w:pPr>
+    </w:lvl>
+    <w:lvl w:ilvl="7" w:tplc="FFFFFFFF" w:tentative="1">
+      <w:start w:val="1"/>
+      <w:numFmt w:val="lowerLetter"/>
+      <w:lvlText w:val="%8."/>
+      <w:lvlJc w:val="left"/>
+      <w:pPr>
+        <w:ind w:left="6120" w:hanging="360"/>
+      </w:pPr>
+    </w:lvl>
+    <w:lvl w:ilvl="8" w:tplc="FFFFFFFF" w:tentative="1">
+      <w:start w:val="1"/>
+      <w:numFmt w:val="lowerRoman"/>
+      <w:lvlText w:val="%9."/>
+      <w:lvlJc w:val="right"/>
+      <w:pPr>
+        <w:ind w:left="6840" w:hanging="180"/>
+      </w:pPr>
+    </w:lvl>
+  </w:abstractNum>
+  <w:abstractNum w:abstractNumId="2" w15:restartNumberingAfterBreak="0">
     <w:nsid w:val="08D92892"/>
     <w:multiLevelType w:val="hybridMultilevel"/>
     <w:tmpl w:val="768AF294"/>
@@ -5988,7 +6513,96 @@
       </w:pPr>
     </w:lvl>
   </w:abstractNum>
-  <w:abstractNum w:abstractNumId="2" w15:restartNumberingAfterBreak="0">
+  <w:abstractNum w:abstractNumId="3" w15:restartNumberingAfterBreak="0">
+    <w:nsid w:val="09AD6685"/>
+    <w:multiLevelType w:val="hybridMultilevel"/>
+    <w:tmpl w:val="61046624"/>
+    <w:lvl w:ilvl="0" w:tplc="FFFFFFFF">
+      <w:start w:val="1"/>
+      <w:numFmt w:val="decimal"/>
+      <w:lvlText w:val="%1."/>
+      <w:lvlJc w:val="left"/>
+      <w:pPr>
+        <w:ind w:left="1080" w:hanging="360"/>
+      </w:pPr>
+      <w:rPr>
+        <w:rFonts w:hint="default"/>
+      </w:rPr>
+    </w:lvl>
+    <w:lvl w:ilvl="1" w:tplc="FFFFFFFF" w:tentative="1">
+      <w:start w:val="1"/>
+      <w:numFmt w:val="lowerLetter"/>
+      <w:lvlText w:val="%2."/>
+      <w:lvlJc w:val="left"/>
+      <w:pPr>
+        <w:ind w:left="1800" w:hanging="360"/>
+      </w:pPr>
+    </w:lvl>
+    <w:lvl w:ilvl="2" w:tplc="FFFFFFFF" w:tentative="1">
+      <w:start w:val="1"/>
+      <w:numFmt w:val="lowerRoman"/>
+      <w:lvlText w:val="%3."/>
+      <w:lvlJc w:val="right"/>
+      <w:pPr>
+        <w:ind w:left="2520" w:hanging="180"/>
+      </w:pPr>
+    </w:lvl>
+    <w:lvl w:ilvl="3" w:tplc="FFFFFFFF" w:tentative="1">
+      <w:start w:val="1"/>
+      <w:numFmt w:val="decimal"/>
+      <w:lvlText w:val="%4."/>
+      <w:lvlJc w:val="left"/>
+      <w:pPr>
+        <w:ind w:left="3240" w:hanging="360"/>
+      </w:pPr>
+    </w:lvl>
+    <w:lvl w:ilvl="4" w:tplc="FFFFFFFF" w:tentative="1">
+      <w:start w:val="1"/>
+      <w:numFmt w:val="lowerLetter"/>
+      <w:lvlText w:val="%5."/>
+      <w:lvlJc w:val="left"/>
+      <w:pPr>
+        <w:ind w:left="3960" w:hanging="360"/>
+      </w:pPr>
+    </w:lvl>
+    <w:lvl w:ilvl="5" w:tplc="FFFFFFFF" w:tentative="1">
+      <w:start w:val="1"/>
+      <w:numFmt w:val="lowerRoman"/>
+      <w:lvlText w:val="%6."/>
+      <w:lvlJc w:val="right"/>
+      <w:pPr>
+        <w:ind w:left="4680" w:hanging="180"/>
+      </w:pPr>
+    </w:lvl>
+    <w:lvl w:ilvl="6" w:tplc="FFFFFFFF" w:tentative="1">
+      <w:start w:val="1"/>
+      <w:numFmt w:val="decimal"/>
+      <w:lvlText w:val="%7."/>
+      <w:lvlJc w:val="left"/>
+      <w:pPr>
+        <w:ind w:left="5400" w:hanging="360"/>
+      </w:pPr>
+    </w:lvl>
+    <w:lvl w:ilvl="7" w:tplc="FFFFFFFF" w:tentative="1">
+      <w:start w:val="1"/>
+      <w:numFmt w:val="lowerLetter"/>
+      <w:lvlText w:val="%8."/>
+      <w:lvlJc w:val="left"/>
+      <w:pPr>
+        <w:ind w:left="6120" w:hanging="360"/>
+      </w:pPr>
+    </w:lvl>
+    <w:lvl w:ilvl="8" w:tplc="FFFFFFFF" w:tentative="1">
+      <w:start w:val="1"/>
+      <w:numFmt w:val="lowerRoman"/>
+      <w:lvlText w:val="%9."/>
+      <w:lvlJc w:val="right"/>
+      <w:pPr>
+        <w:ind w:left="6840" w:hanging="180"/>
+      </w:pPr>
+    </w:lvl>
+  </w:abstractNum>
+  <w:abstractNum w:abstractNumId="4" w15:restartNumberingAfterBreak="0">
     <w:nsid w:val="0AFB7EE4"/>
     <w:multiLevelType w:val="hybridMultilevel"/>
     <w:tmpl w:val="6BD42F02"/>
@@ -6074,7 +6688,7 @@
       </w:pPr>
     </w:lvl>
   </w:abstractNum>
-  <w:abstractNum w:abstractNumId="3" w15:restartNumberingAfterBreak="0">
+  <w:abstractNum w:abstractNumId="5" w15:restartNumberingAfterBreak="0">
     <w:nsid w:val="0B893CF8"/>
     <w:multiLevelType w:val="hybridMultilevel"/>
     <w:tmpl w:val="63E83BBE"/>
@@ -6187,7 +6801,7 @@
       </w:rPr>
     </w:lvl>
   </w:abstractNum>
-  <w:abstractNum w:abstractNumId="4" w15:restartNumberingAfterBreak="0">
+  <w:abstractNum w:abstractNumId="6" w15:restartNumberingAfterBreak="0">
     <w:nsid w:val="0C1125D4"/>
     <w:multiLevelType w:val="hybridMultilevel"/>
     <w:tmpl w:val="3864B9B6"/>
@@ -6300,7 +6914,7 @@
       </w:rPr>
     </w:lvl>
   </w:abstractNum>
-  <w:abstractNum w:abstractNumId="5" w15:restartNumberingAfterBreak="0">
+  <w:abstractNum w:abstractNumId="7" w15:restartNumberingAfterBreak="0">
     <w:nsid w:val="0E7A0AEB"/>
     <w:multiLevelType w:val="hybridMultilevel"/>
     <w:tmpl w:val="9830F1CA"/>
@@ -6389,7 +7003,96 @@
       </w:pPr>
     </w:lvl>
   </w:abstractNum>
-  <w:abstractNum w:abstractNumId="6" w15:restartNumberingAfterBreak="0">
+  <w:abstractNum w:abstractNumId="8" w15:restartNumberingAfterBreak="0">
+    <w:nsid w:val="10E14057"/>
+    <w:multiLevelType w:val="hybridMultilevel"/>
+    <w:tmpl w:val="61046624"/>
+    <w:lvl w:ilvl="0" w:tplc="FFFFFFFF">
+      <w:start w:val="1"/>
+      <w:numFmt w:val="decimal"/>
+      <w:lvlText w:val="%1."/>
+      <w:lvlJc w:val="left"/>
+      <w:pPr>
+        <w:ind w:left="1080" w:hanging="360"/>
+      </w:pPr>
+      <w:rPr>
+        <w:rFonts w:hint="default"/>
+      </w:rPr>
+    </w:lvl>
+    <w:lvl w:ilvl="1" w:tplc="FFFFFFFF" w:tentative="1">
+      <w:start w:val="1"/>
+      <w:numFmt w:val="lowerLetter"/>
+      <w:lvlText w:val="%2."/>
+      <w:lvlJc w:val="left"/>
+      <w:pPr>
+        <w:ind w:left="1800" w:hanging="360"/>
+      </w:pPr>
+    </w:lvl>
+    <w:lvl w:ilvl="2" w:tplc="FFFFFFFF" w:tentative="1">
+      <w:start w:val="1"/>
+      <w:numFmt w:val="lowerRoman"/>
+      <w:lvlText w:val="%3."/>
+      <w:lvlJc w:val="right"/>
+      <w:pPr>
+        <w:ind w:left="2520" w:hanging="180"/>
+      </w:pPr>
+    </w:lvl>
+    <w:lvl w:ilvl="3" w:tplc="FFFFFFFF" w:tentative="1">
+      <w:start w:val="1"/>
+      <w:numFmt w:val="decimal"/>
+      <w:lvlText w:val="%4."/>
+      <w:lvlJc w:val="left"/>
+      <w:pPr>
+        <w:ind w:left="3240" w:hanging="360"/>
+      </w:pPr>
+    </w:lvl>
+    <w:lvl w:ilvl="4" w:tplc="FFFFFFFF" w:tentative="1">
+      <w:start w:val="1"/>
+      <w:numFmt w:val="lowerLetter"/>
+      <w:lvlText w:val="%5."/>
+      <w:lvlJc w:val="left"/>
+      <w:pPr>
+        <w:ind w:left="3960" w:hanging="360"/>
+      </w:pPr>
+    </w:lvl>
+    <w:lvl w:ilvl="5" w:tplc="FFFFFFFF" w:tentative="1">
+      <w:start w:val="1"/>
+      <w:numFmt w:val="lowerRoman"/>
+      <w:lvlText w:val="%6."/>
+      <w:lvlJc w:val="right"/>
+      <w:pPr>
+        <w:ind w:left="4680" w:hanging="180"/>
+      </w:pPr>
+    </w:lvl>
+    <w:lvl w:ilvl="6" w:tplc="FFFFFFFF" w:tentative="1">
+      <w:start w:val="1"/>
+      <w:numFmt w:val="decimal"/>
+      <w:lvlText w:val="%7."/>
+      <w:lvlJc w:val="left"/>
+      <w:pPr>
+        <w:ind w:left="5400" w:hanging="360"/>
+      </w:pPr>
+    </w:lvl>
+    <w:lvl w:ilvl="7" w:tplc="FFFFFFFF" w:tentative="1">
+      <w:start w:val="1"/>
+      <w:numFmt w:val="lowerLetter"/>
+      <w:lvlText w:val="%8."/>
+      <w:lvlJc w:val="left"/>
+      <w:pPr>
+        <w:ind w:left="6120" w:hanging="360"/>
+      </w:pPr>
+    </w:lvl>
+    <w:lvl w:ilvl="8" w:tplc="FFFFFFFF" w:tentative="1">
+      <w:start w:val="1"/>
+      <w:numFmt w:val="lowerRoman"/>
+      <w:lvlText w:val="%9."/>
+      <w:lvlJc w:val="right"/>
+      <w:pPr>
+        <w:ind w:left="6840" w:hanging="180"/>
+      </w:pPr>
+    </w:lvl>
+  </w:abstractNum>
+  <w:abstractNum w:abstractNumId="9" w15:restartNumberingAfterBreak="0">
     <w:nsid w:val="15C255FA"/>
     <w:multiLevelType w:val="hybridMultilevel"/>
     <w:tmpl w:val="55A2AA7E"/>
@@ -6501,7 +7204,7 @@
       </w:rPr>
     </w:lvl>
   </w:abstractNum>
-  <w:abstractNum w:abstractNumId="7" w15:restartNumberingAfterBreak="0">
+  <w:abstractNum w:abstractNumId="10" w15:restartNumberingAfterBreak="0">
     <w:nsid w:val="1C047DE4"/>
     <w:multiLevelType w:val="hybridMultilevel"/>
     <w:tmpl w:val="61046624"/>
@@ -6590,7 +7293,7 @@
       </w:pPr>
     </w:lvl>
   </w:abstractNum>
-  <w:abstractNum w:abstractNumId="8" w15:restartNumberingAfterBreak="0">
+  <w:abstractNum w:abstractNumId="11" w15:restartNumberingAfterBreak="0">
     <w:nsid w:val="2B760B57"/>
     <w:multiLevelType w:val="hybridMultilevel"/>
     <w:tmpl w:val="74D456F2"/>
@@ -6679,7 +7382,7 @@
       </w:pPr>
     </w:lvl>
   </w:abstractNum>
-  <w:abstractNum w:abstractNumId="9" w15:restartNumberingAfterBreak="0">
+  <w:abstractNum w:abstractNumId="12" w15:restartNumberingAfterBreak="0">
     <w:nsid w:val="2CDD4C3C"/>
     <w:multiLevelType w:val="hybridMultilevel"/>
     <w:tmpl w:val="A0AC6CBE"/>
@@ -6791,7 +7494,7 @@
       </w:rPr>
     </w:lvl>
   </w:abstractNum>
-  <w:abstractNum w:abstractNumId="10" w15:restartNumberingAfterBreak="0">
+  <w:abstractNum w:abstractNumId="13" w15:restartNumberingAfterBreak="0">
     <w:nsid w:val="2E911FEE"/>
     <w:multiLevelType w:val="hybridMultilevel"/>
     <w:tmpl w:val="3DC40216"/>
@@ -6877,7 +7580,7 @@
       </w:pPr>
     </w:lvl>
   </w:abstractNum>
-  <w:abstractNum w:abstractNumId="11" w15:restartNumberingAfterBreak="0">
+  <w:abstractNum w:abstractNumId="14" w15:restartNumberingAfterBreak="0">
     <w:nsid w:val="307F2C79"/>
     <w:multiLevelType w:val="hybridMultilevel"/>
     <w:tmpl w:val="CB226700"/>
@@ -6990,7 +7693,7 @@
       </w:rPr>
     </w:lvl>
   </w:abstractNum>
-  <w:abstractNum w:abstractNumId="12" w15:restartNumberingAfterBreak="0">
+  <w:abstractNum w:abstractNumId="15" w15:restartNumberingAfterBreak="0">
     <w:nsid w:val="30B66865"/>
     <w:multiLevelType w:val="multilevel"/>
     <w:tmpl w:val="69CC4414"/>
@@ -7079,7 +7782,96 @@
       </w:pPr>
     </w:lvl>
   </w:abstractNum>
-  <w:abstractNum w:abstractNumId="13" w15:restartNumberingAfterBreak="0">
+  <w:abstractNum w:abstractNumId="16" w15:restartNumberingAfterBreak="0">
+    <w:nsid w:val="3E546DC1"/>
+    <w:multiLevelType w:val="hybridMultilevel"/>
+    <w:tmpl w:val="61046624"/>
+    <w:lvl w:ilvl="0" w:tplc="FFFFFFFF">
+      <w:start w:val="1"/>
+      <w:numFmt w:val="decimal"/>
+      <w:lvlText w:val="%1."/>
+      <w:lvlJc w:val="left"/>
+      <w:pPr>
+        <w:ind w:left="1080" w:hanging="360"/>
+      </w:pPr>
+      <w:rPr>
+        <w:rFonts w:hint="default"/>
+      </w:rPr>
+    </w:lvl>
+    <w:lvl w:ilvl="1" w:tplc="FFFFFFFF" w:tentative="1">
+      <w:start w:val="1"/>
+      <w:numFmt w:val="lowerLetter"/>
+      <w:lvlText w:val="%2."/>
+      <w:lvlJc w:val="left"/>
+      <w:pPr>
+        <w:ind w:left="1800" w:hanging="360"/>
+      </w:pPr>
+    </w:lvl>
+    <w:lvl w:ilvl="2" w:tplc="FFFFFFFF" w:tentative="1">
+      <w:start w:val="1"/>
+      <w:numFmt w:val="lowerRoman"/>
+      <w:lvlText w:val="%3."/>
+      <w:lvlJc w:val="right"/>
+      <w:pPr>
+        <w:ind w:left="2520" w:hanging="180"/>
+      </w:pPr>
+    </w:lvl>
+    <w:lvl w:ilvl="3" w:tplc="FFFFFFFF" w:tentative="1">
+      <w:start w:val="1"/>
+      <w:numFmt w:val="decimal"/>
+      <w:lvlText w:val="%4."/>
+      <w:lvlJc w:val="left"/>
+      <w:pPr>
+        <w:ind w:left="3240" w:hanging="360"/>
+      </w:pPr>
+    </w:lvl>
+    <w:lvl w:ilvl="4" w:tplc="FFFFFFFF" w:tentative="1">
+      <w:start w:val="1"/>
+      <w:numFmt w:val="lowerLetter"/>
+      <w:lvlText w:val="%5."/>
+      <w:lvlJc w:val="left"/>
+      <w:pPr>
+        <w:ind w:left="3960" w:hanging="360"/>
+      </w:pPr>
+    </w:lvl>
+    <w:lvl w:ilvl="5" w:tplc="FFFFFFFF" w:tentative="1">
+      <w:start w:val="1"/>
+      <w:numFmt w:val="lowerRoman"/>
+      <w:lvlText w:val="%6."/>
+      <w:lvlJc w:val="right"/>
+      <w:pPr>
+        <w:ind w:left="4680" w:hanging="180"/>
+      </w:pPr>
+    </w:lvl>
+    <w:lvl w:ilvl="6" w:tplc="FFFFFFFF" w:tentative="1">
+      <w:start w:val="1"/>
+      <w:numFmt w:val="decimal"/>
+      <w:lvlText w:val="%7."/>
+      <w:lvlJc w:val="left"/>
+      <w:pPr>
+        <w:ind w:left="5400" w:hanging="360"/>
+      </w:pPr>
+    </w:lvl>
+    <w:lvl w:ilvl="7" w:tplc="FFFFFFFF" w:tentative="1">
+      <w:start w:val="1"/>
+      <w:numFmt w:val="lowerLetter"/>
+      <w:lvlText w:val="%8."/>
+      <w:lvlJc w:val="left"/>
+      <w:pPr>
+        <w:ind w:left="6120" w:hanging="360"/>
+      </w:pPr>
+    </w:lvl>
+    <w:lvl w:ilvl="8" w:tplc="FFFFFFFF" w:tentative="1">
+      <w:start w:val="1"/>
+      <w:numFmt w:val="lowerRoman"/>
+      <w:lvlText w:val="%9."/>
+      <w:lvlJc w:val="right"/>
+      <w:pPr>
+        <w:ind w:left="6840" w:hanging="180"/>
+      </w:pPr>
+    </w:lvl>
+  </w:abstractNum>
+  <w:abstractNum w:abstractNumId="17" w15:restartNumberingAfterBreak="0">
     <w:nsid w:val="46660D65"/>
     <w:multiLevelType w:val="hybridMultilevel"/>
     <w:tmpl w:val="22686AB0"/>
@@ -7168,7 +7960,7 @@
       </w:pPr>
     </w:lvl>
   </w:abstractNum>
-  <w:abstractNum w:abstractNumId="14" w15:restartNumberingAfterBreak="0">
+  <w:abstractNum w:abstractNumId="18" w15:restartNumberingAfterBreak="0">
     <w:nsid w:val="47C75CB0"/>
     <w:multiLevelType w:val="multilevel"/>
     <w:tmpl w:val="0409001F"/>
@@ -7254,7 +8046,7 @@
       </w:pPr>
     </w:lvl>
   </w:abstractNum>
-  <w:abstractNum w:abstractNumId="15" w15:restartNumberingAfterBreak="0">
+  <w:abstractNum w:abstractNumId="19" w15:restartNumberingAfterBreak="0">
     <w:nsid w:val="4A7125AB"/>
     <w:multiLevelType w:val="hybridMultilevel"/>
     <w:tmpl w:val="A2B80F3C"/>
@@ -7340,7 +8132,7 @@
       </w:pPr>
     </w:lvl>
   </w:abstractNum>
-  <w:abstractNum w:abstractNumId="16" w15:restartNumberingAfterBreak="0">
+  <w:abstractNum w:abstractNumId="20" w15:restartNumberingAfterBreak="0">
     <w:nsid w:val="4B507F29"/>
     <w:multiLevelType w:val="hybridMultilevel"/>
     <w:tmpl w:val="5A806C32"/>
@@ -7426,7 +8218,7 @@
       </w:pPr>
     </w:lvl>
   </w:abstractNum>
-  <w:abstractNum w:abstractNumId="17" w15:restartNumberingAfterBreak="0">
+  <w:abstractNum w:abstractNumId="21" w15:restartNumberingAfterBreak="0">
     <w:nsid w:val="4D8108AD"/>
     <w:multiLevelType w:val="hybridMultilevel"/>
     <w:tmpl w:val="ED2C7676"/>
@@ -7539,7 +8331,7 @@
       </w:rPr>
     </w:lvl>
   </w:abstractNum>
-  <w:abstractNum w:abstractNumId="18" w15:restartNumberingAfterBreak="0">
+  <w:abstractNum w:abstractNumId="22" w15:restartNumberingAfterBreak="0">
     <w:nsid w:val="4E280BA9"/>
     <w:multiLevelType w:val="hybridMultilevel"/>
     <w:tmpl w:val="579ECD26"/>
@@ -7628,7 +8420,7 @@
       </w:pPr>
     </w:lvl>
   </w:abstractNum>
-  <w:abstractNum w:abstractNumId="19" w15:restartNumberingAfterBreak="0">
+  <w:abstractNum w:abstractNumId="23" w15:restartNumberingAfterBreak="0">
     <w:nsid w:val="5F643A2D"/>
     <w:multiLevelType w:val="hybridMultilevel"/>
     <w:tmpl w:val="DB923082"/>
@@ -7714,7 +8506,7 @@
       </w:pPr>
     </w:lvl>
   </w:abstractNum>
-  <w:abstractNum w:abstractNumId="20" w15:restartNumberingAfterBreak="0">
+  <w:abstractNum w:abstractNumId="24" w15:restartNumberingAfterBreak="0">
     <w:nsid w:val="620814F1"/>
     <w:multiLevelType w:val="hybridMultilevel"/>
     <w:tmpl w:val="07C21482"/>
@@ -7803,7 +8595,7 @@
       </w:pPr>
     </w:lvl>
   </w:abstractNum>
-  <w:abstractNum w:abstractNumId="21" w15:restartNumberingAfterBreak="0">
+  <w:abstractNum w:abstractNumId="25" w15:restartNumberingAfterBreak="0">
     <w:nsid w:val="63FB66EF"/>
     <w:multiLevelType w:val="hybridMultilevel"/>
     <w:tmpl w:val="89505F80"/>
@@ -7892,7 +8684,7 @@
       </w:pPr>
     </w:lvl>
   </w:abstractNum>
-  <w:abstractNum w:abstractNumId="22" w15:restartNumberingAfterBreak="0">
+  <w:abstractNum w:abstractNumId="26" w15:restartNumberingAfterBreak="0">
     <w:nsid w:val="642B1F9B"/>
     <w:multiLevelType w:val="hybridMultilevel"/>
     <w:tmpl w:val="492ED3BE"/>
@@ -7978,7 +8770,7 @@
       </w:pPr>
     </w:lvl>
   </w:abstractNum>
-  <w:abstractNum w:abstractNumId="23" w15:restartNumberingAfterBreak="0">
+  <w:abstractNum w:abstractNumId="27" w15:restartNumberingAfterBreak="0">
     <w:nsid w:val="65B467CC"/>
     <w:multiLevelType w:val="hybridMultilevel"/>
     <w:tmpl w:val="A91E97EE"/>
@@ -8091,7 +8883,7 @@
       </w:rPr>
     </w:lvl>
   </w:abstractNum>
-  <w:abstractNum w:abstractNumId="24" w15:restartNumberingAfterBreak="0">
+  <w:abstractNum w:abstractNumId="28" w15:restartNumberingAfterBreak="0">
     <w:nsid w:val="679176C6"/>
     <w:multiLevelType w:val="hybridMultilevel"/>
     <w:tmpl w:val="5FB86B78"/>
@@ -8203,7 +8995,7 @@
       </w:rPr>
     </w:lvl>
   </w:abstractNum>
-  <w:abstractNum w:abstractNumId="25" w15:restartNumberingAfterBreak="0">
+  <w:abstractNum w:abstractNumId="29" w15:restartNumberingAfterBreak="0">
     <w:nsid w:val="69DA0FD2"/>
     <w:multiLevelType w:val="hybridMultilevel"/>
     <w:tmpl w:val="5928A830"/>
@@ -8289,7 +9081,7 @@
       </w:pPr>
     </w:lvl>
   </w:abstractNum>
-  <w:abstractNum w:abstractNumId="26" w15:restartNumberingAfterBreak="0">
+  <w:abstractNum w:abstractNumId="30" w15:restartNumberingAfterBreak="0">
     <w:nsid w:val="6A0D504B"/>
     <w:multiLevelType w:val="hybridMultilevel"/>
     <w:tmpl w:val="5928A830"/>
@@ -8375,7 +9167,96 @@
       </w:pPr>
     </w:lvl>
   </w:abstractNum>
-  <w:abstractNum w:abstractNumId="27" w15:restartNumberingAfterBreak="0">
+  <w:abstractNum w:abstractNumId="31" w15:restartNumberingAfterBreak="0">
+    <w:nsid w:val="73654D5A"/>
+    <w:multiLevelType w:val="hybridMultilevel"/>
+    <w:tmpl w:val="61046624"/>
+    <w:lvl w:ilvl="0" w:tplc="FFFFFFFF">
+      <w:start w:val="1"/>
+      <w:numFmt w:val="decimal"/>
+      <w:lvlText w:val="%1."/>
+      <w:lvlJc w:val="left"/>
+      <w:pPr>
+        <w:ind w:left="1080" w:hanging="360"/>
+      </w:pPr>
+      <w:rPr>
+        <w:rFonts w:hint="default"/>
+      </w:rPr>
+    </w:lvl>
+    <w:lvl w:ilvl="1" w:tplc="FFFFFFFF" w:tentative="1">
+      <w:start w:val="1"/>
+      <w:numFmt w:val="lowerLetter"/>
+      <w:lvlText w:val="%2."/>
+      <w:lvlJc w:val="left"/>
+      <w:pPr>
+        <w:ind w:left="1800" w:hanging="360"/>
+      </w:pPr>
+    </w:lvl>
+    <w:lvl w:ilvl="2" w:tplc="FFFFFFFF" w:tentative="1">
+      <w:start w:val="1"/>
+      <w:numFmt w:val="lowerRoman"/>
+      <w:lvlText w:val="%3."/>
+      <w:lvlJc w:val="right"/>
+      <w:pPr>
+        <w:ind w:left="2520" w:hanging="180"/>
+      </w:pPr>
+    </w:lvl>
+    <w:lvl w:ilvl="3" w:tplc="FFFFFFFF" w:tentative="1">
+      <w:start w:val="1"/>
+      <w:numFmt w:val="decimal"/>
+      <w:lvlText w:val="%4."/>
+      <w:lvlJc w:val="left"/>
+      <w:pPr>
+        <w:ind w:left="3240" w:hanging="360"/>
+      </w:pPr>
+    </w:lvl>
+    <w:lvl w:ilvl="4" w:tplc="FFFFFFFF" w:tentative="1">
+      <w:start w:val="1"/>
+      <w:numFmt w:val="lowerLetter"/>
+      <w:lvlText w:val="%5."/>
+      <w:lvlJc w:val="left"/>
+      <w:pPr>
+        <w:ind w:left="3960" w:hanging="360"/>
+      </w:pPr>
+    </w:lvl>
+    <w:lvl w:ilvl="5" w:tplc="FFFFFFFF" w:tentative="1">
+      <w:start w:val="1"/>
+      <w:numFmt w:val="lowerRoman"/>
+      <w:lvlText w:val="%6."/>
+      <w:lvlJc w:val="right"/>
+      <w:pPr>
+        <w:ind w:left="4680" w:hanging="180"/>
+      </w:pPr>
+    </w:lvl>
+    <w:lvl w:ilvl="6" w:tplc="FFFFFFFF" w:tentative="1">
+      <w:start w:val="1"/>
+      <w:numFmt w:val="decimal"/>
+      <w:lvlText w:val="%7."/>
+      <w:lvlJc w:val="left"/>
+      <w:pPr>
+        <w:ind w:left="5400" w:hanging="360"/>
+      </w:pPr>
+    </w:lvl>
+    <w:lvl w:ilvl="7" w:tplc="FFFFFFFF" w:tentative="1">
+      <w:start w:val="1"/>
+      <w:numFmt w:val="lowerLetter"/>
+      <w:lvlText w:val="%8."/>
+      <w:lvlJc w:val="left"/>
+      <w:pPr>
+        <w:ind w:left="6120" w:hanging="360"/>
+      </w:pPr>
+    </w:lvl>
+    <w:lvl w:ilvl="8" w:tplc="FFFFFFFF" w:tentative="1">
+      <w:start w:val="1"/>
+      <w:numFmt w:val="lowerRoman"/>
+      <w:lvlText w:val="%9."/>
+      <w:lvlJc w:val="right"/>
+      <w:pPr>
+        <w:ind w:left="6840" w:hanging="180"/>
+      </w:pPr>
+    </w:lvl>
+  </w:abstractNum>
+  <w:abstractNum w:abstractNumId="32" w15:restartNumberingAfterBreak="0">
     <w:nsid w:val="74FE0553"/>
     <w:multiLevelType w:val="hybridMultilevel"/>
     <w:tmpl w:val="05FABDEA"/>
@@ -8488,7 +9369,7 @@
       </w:rPr>
     </w:lvl>
   </w:abstractNum>
-  <w:abstractNum w:abstractNumId="28" w15:restartNumberingAfterBreak="0">
+  <w:abstractNum w:abstractNumId="33" w15:restartNumberingAfterBreak="0">
     <w:nsid w:val="75B03BFA"/>
     <w:multiLevelType w:val="multilevel"/>
     <w:tmpl w:val="0409001F"/>
@@ -8598,7 +9479,7 @@
       </w:rPr>
     </w:lvl>
   </w:abstractNum>
-  <w:abstractNum w:abstractNumId="29" w15:restartNumberingAfterBreak="0">
+  <w:abstractNum w:abstractNumId="34" w15:restartNumberingAfterBreak="0">
     <w:nsid w:val="79CC5276"/>
     <w:multiLevelType w:val="hybridMultilevel"/>
     <w:tmpl w:val="BC221032"/>
@@ -8684,7 +9565,7 @@
       </w:pPr>
     </w:lvl>
   </w:abstractNum>
-  <w:abstractNum w:abstractNumId="30" w15:restartNumberingAfterBreak="0">
+  <w:abstractNum w:abstractNumId="35" w15:restartNumberingAfterBreak="0">
     <w:nsid w:val="7D921391"/>
     <w:multiLevelType w:val="hybridMultilevel"/>
     <w:tmpl w:val="A0C2D8BA"/>
@@ -8770,7 +9651,7 @@
       </w:pPr>
     </w:lvl>
   </w:abstractNum>
-  <w:abstractNum w:abstractNumId="31" w15:restartNumberingAfterBreak="0">
+  <w:abstractNum w:abstractNumId="36" w15:restartNumberingAfterBreak="0">
     <w:nsid w:val="7DA9136B"/>
     <w:multiLevelType w:val="hybridMultilevel"/>
     <w:tmpl w:val="D1A4102C"/>
@@ -8883,100 +9764,127 @@
     </w:lvl>
   </w:abstractNum>
   <w:num w:numId="1">
-    <w:abstractNumId w:val="25"/>
+    <w:abstractNumId w:val="29"/>
   </w:num>
   <w:num w:numId="2">
-    <w:abstractNumId w:val="24"/>
+    <w:abstractNumId w:val="28"/>
   </w:num>
   <w:num w:numId="3">
-    <w:abstractNumId w:val="26"/>
+    <w:abstractNumId w:val="30"/>
   </w:num>
   <w:num w:numId="4">
+    <w:abstractNumId w:val="22"/>
+  </w:num>
+  <w:num w:numId="5">
+    <w:abstractNumId w:val="33"/>
+  </w:num>
+  <w:num w:numId="6">
+    <w:abstractNumId w:val="15"/>
+  </w:num>
+  <w:num w:numId="7">
+    <w:abstractNumId w:val="5"/>
+  </w:num>
+  <w:num w:numId="8">
+    <w:abstractNumId w:val="27"/>
+  </w:num>
+  <w:num w:numId="9">
     <w:abstractNumId w:val="18"/>
   </w:num>
-  <w:num w:numId="5">
-    <w:abstractNumId w:val="28"/>
+  <w:num w:numId="10">
+    <w:abstractNumId w:val="34"/>
   </w:num>
-  <w:num w:numId="6">
-    <w:abstractNumId w:val="12"/>
+  <w:num w:numId="11">
+    <w:abstractNumId w:val="20"/>
   </w:num>
-  <w:num w:numId="7">
-    <w:abstractNumId w:val="3"/>
+  <w:num w:numId="12">
+    <w:abstractNumId w:val="13"/>
   </w:num>
-  <w:num w:numId="8">
+  <w:num w:numId="13">
     <w:abstractNumId w:val="23"/>
   </w:num>
-  <w:num w:numId="9">
-    <w:abstractNumId w:val="14"/>
-  </w:num>
-  <w:num w:numId="10">
-    <w:abstractNumId w:val="29"/>
-  </w:num>
-  <w:num w:numId="11">
-    <w:abstractNumId w:val="16"/>
-  </w:num>
-  <w:num w:numId="12">
-    <w:abstractNumId w:val="10"/>
-  </w:num>
-  <w:num w:numId="13">
-    <w:abstractNumId w:val="19"/>
-  </w:num>
   <w:num w:numId="14">
-    <w:abstractNumId w:val="2"/>
+    <w:abstractNumId w:val="4"/>
   </w:num>
   <w:num w:numId="15">
-    <w:abstractNumId w:val="6"/>
+    <w:abstractNumId w:val="9"/>
   </w:num>
   <w:num w:numId="16">
-    <w:abstractNumId w:val="13"/>
+    <w:abstractNumId w:val="17"/>
   </w:num>
   <w:num w:numId="17">
     <w:abstractNumId w:val="0"/>
   </w:num>
   <w:num w:numId="18">
-    <w:abstractNumId w:val="15"/>
+    <w:abstractNumId w:val="19"/>
   </w:num>
   <w:num w:numId="19">
-    <w:abstractNumId w:val="22"/>
+    <w:abstractNumId w:val="26"/>
   </w:num>
   <w:num w:numId="20">
-    <w:abstractNumId w:val="30"/>
+    <w:abstractNumId w:val="35"/>
   </w:num>
   <w:num w:numId="21">
+    <w:abstractNumId w:val="10"/>
+  </w:num>
+  <w:num w:numId="22">
+    <w:abstractNumId w:val="36"/>
+  </w:num>
+  <w:num w:numId="23">
+    <w:abstractNumId w:val="2"/>
+  </w:num>
+  <w:num w:numId="24">
     <w:abstractNumId w:val="7"/>
   </w:num>
-  <w:num w:numId="22">
+  <w:num w:numId="25">
+    <w:abstractNumId w:val="6"/>
+  </w:num>
+  <w:num w:numId="26">
+    <w:abstractNumId w:val="21"/>
+  </w:num>
+  <w:num w:numId="27">
+    <w:abstractNumId w:val="32"/>
+  </w:num>
+  <w:num w:numId="28">
+    <w:abstractNumId w:val="12"/>
+  </w:num>
+  <w:num w:numId="29">
+    <w:abstractNumId w:val="11"/>
+  </w:num>
+  <w:num w:numId="30">
+    <w:abstractNumId w:val="25"/>
+  </w:num>
+  <w:num w:numId="31">
+    <w:abstractNumId w:val="14"/>
+  </w:num>
+  <w:num w:numId="32">
+    <w:abstractNumId w:val="24"/>
+  </w:num>
+  <w:num w:numId="33">
+    <w:abstractNumId w:val="3"/>
+  </w:num>
+  <w:num w:numId="34">
+    <w:abstractNumId w:val="10"/>
+    <w:lvlOverride w:ilvl="0"/>
+    <w:lvlOverride w:ilvl="1"/>
+    <w:lvlOverride w:ilvl="2"/>
+    <w:lvlOverride w:ilvl="3"/>
+    <w:lvlOverride w:ilvl="4"/>
+    <w:lvlOverride w:ilvl="5"/>
+    <w:lvlOverride w:ilvl="6"/>
+    <w:lvlOverride w:ilvl="7"/>
+    <w:lvlOverride w:ilvl="8"/>
+  </w:num>
+  <w:num w:numId="35">
+    <w:abstractNumId w:val="1"/>
+  </w:num>
+  <w:num w:numId="36">
     <w:abstractNumId w:val="31"/>
   </w:num>
-  <w:num w:numId="23">
-    <w:abstractNumId w:val="1"/>
-  </w:num>
-  <w:num w:numId="24">
-    <w:abstractNumId w:val="5"/>
-  </w:num>
-  <w:num w:numId="25">
-    <w:abstractNumId w:val="4"/>
-  </w:num>
-  <w:num w:numId="26">
-    <w:abstractNumId w:val="17"/>
-  </w:num>
-  <w:num w:numId="27">
-    <w:abstractNumId w:val="27"/>
-  </w:num>
-  <w:num w:numId="28">
-    <w:abstractNumId w:val="9"/>
-  </w:num>
-  <w:num w:numId="29">
+  <w:num w:numId="37">
     <w:abstractNumId w:val="8"/>
   </w:num>
-  <w:num w:numId="30">
-    <w:abstractNumId w:val="21"/>
-  </w:num>
-  <w:num w:numId="31">
-    <w:abstractNumId w:val="11"/>
-  </w:num>
-  <w:num w:numId="32">
-    <w:abstractNumId w:val="20"/>
+  <w:num w:numId="38">
+    <w:abstractNumId w:val="16"/>
   </w:num>
 </w:numbering>
 </file>
@@ -9104,6 +10012,7 @@
     <w:lsdException w:name="HTML Sample" w:semiHidden="1" w:unhideWhenUsed="1"/>
     <w:lsdException w:name="HTML Typewriter" w:semiHidden="1" w:unhideWhenUsed="1"/>
     <w:lsdException w:name="HTML Variable" w:semiHidden="1" w:unhideWhenUsed="1"/>
+    <w:lsdException w:name="Normal Table" w:semiHidden="1" w:unhideWhenUsed="1"/>
     <w:lsdException w:name="annotation subject" w:semiHidden="1" w:unhideWhenUsed="1"/>
     <w:lsdException w:name="No List" w:semiHidden="1" w:unhideWhenUsed="1"/>
     <w:lsdException w:name="Outline List 1" w:semiHidden="1" w:unhideWhenUsed="1"/>
@@ -9146,8 +10055,11 @@
     <w:lsdException w:name="Table Contemporary" w:semiHidden="1" w:unhideWhenUsed="1"/>
     <w:lsdException w:name="Table Elegant" w:semiHidden="1" w:unhideWhenUsed="1"/>
     <w:lsdException w:name="Table Professional" w:semiHidden="1" w:unhideWhenUsed="1"/>
+    <w:lsdException w:name="Table Subtle 1" w:semiHidden="1" w:unhideWhenUsed="1"/>
     <w:lsdException w:name="Table Subtle 2" w:semiHidden="1" w:unhideWhenUsed="1"/>
     <w:lsdException w:name="Table Web 1" w:semiHidden="1" w:unhideWhenUsed="1"/>
+    <w:lsdException w:name="Table Web 2" w:semiHidden="1" w:unhideWhenUsed="1"/>
+    <w:lsdException w:name="Table Web 3" w:semiHidden="1" w:unhideWhenUsed="1"/>
     <w:lsdException w:name="Balloon Text" w:semiHidden="1" w:unhideWhenUsed="1"/>
     <w:lsdException w:name="Table Grid" w:uiPriority="59" w:qFormat="1"/>
     <w:lsdException w:name="Table Theme" w:semiHidden="1" w:unhideWhenUsed="1"/>

</xml_diff>